<commit_message>
awlogo and insta logo give width and height
</commit_message>
<xml_diff>
--- a/AgileWaters-Homepage-240124.docx
+++ b/AgileWaters-Homepage-240124.docx
@@ -132,6 +132,7 @@
           <w:rFonts w:ascii="Arial" w:hAnsi="Arial" w:cs="Arial"/>
           <w:b/>
           <w:bCs/>
+          <w:noProof/>
           <w:color w:val="000000"/>
           <w:sz w:val="21"/>
           <w:szCs w:val="21"/>
@@ -198,29 +199,7 @@
           <w:sz w:val="21"/>
           <w:szCs w:val="21"/>
         </w:rPr>
-        <w:t xml:space="preserve">For </w:t>
-      </w:r>
-      <w:r>
-        <w:rPr>
-          <w:rFonts w:ascii="Arial" w:hAnsi="Arial" w:cs="Arial"/>
-          <w:b/>
-          <w:bCs/>
-          <w:color w:val="000000"/>
-          <w:sz w:val="21"/>
-          <w:szCs w:val="21"/>
-        </w:rPr>
-        <w:t>Corporates</w:t>
-      </w:r>
-      <w:r>
-        <w:rPr>
-          <w:rFonts w:ascii="Arial" w:hAnsi="Arial" w:cs="Arial"/>
-          <w:b/>
-          <w:bCs/>
-          <w:color w:val="000000"/>
-          <w:sz w:val="21"/>
-          <w:szCs w:val="21"/>
-        </w:rPr>
-        <w:t xml:space="preserve"> - </w:t>
+        <w:t xml:space="preserve">For Corporates - </w:t>
       </w:r>
     </w:p>
     <w:p>
@@ -335,6 +314,9 @@
     </w:p>
     <w:p>
       <w:r>
+        <w:rPr>
+          <w:noProof/>
+        </w:rPr>
         <w:drawing>
           <wp:inline distT="0" distB="0" distL="0" distR="0" wp14:anchorId="6F63CD57" wp14:editId="61FB37A9">
             <wp:extent cx="5731510" cy="2239010"/>
@@ -436,6 +418,9 @@
         </w:numPr>
       </w:pPr>
       <w:r>
+        <w:rPr>
+          <w:noProof/>
+        </w:rPr>
         <w:lastRenderedPageBreak/>
         <w:drawing>
           <wp:inline distT="0" distB="0" distL="0" distR="0" wp14:anchorId="7D33C8B2" wp14:editId="2C716625">
@@ -553,6 +538,29 @@
       </w:pPr>
     </w:p>
     <w:p/>
+    <w:p>
+      <w:pPr>
+        <w:shd w:val="clear" w:color="auto" w:fill="1F1F1F"/>
+        <w:spacing w:line="285" w:lineRule="atLeast"/>
+        <w:rPr>
+          <w:rFonts w:ascii="Consolas" w:eastAsia="Times New Roman" w:hAnsi="Consolas" w:cs="Times New Roman"/>
+          <w:color w:val="CCCCCC"/>
+          <w:sz w:val="21"/>
+          <w:szCs w:val="21"/>
+          <w:lang w:eastAsia="en-IN"/>
+        </w:rPr>
+      </w:pPr>
+      <w:r>
+        <w:rPr>
+          <w:rFonts w:ascii="Consolas" w:eastAsia="Times New Roman" w:hAnsi="Consolas" w:cs="Times New Roman"/>
+          <w:color w:val="6A9955"/>
+          <w:sz w:val="21"/>
+          <w:szCs w:val="21"/>
+          <w:lang w:eastAsia="en-IN"/>
+        </w:rPr>
+        <w:t>// "build": "next build",</w:t>
+      </w:r>
+    </w:p>
     <w:p/>
     <w:sectPr>
       <w:pgSz w:w="11906" w:h="16838"/>

</xml_diff>